<commit_message>
[OGLEngine] Updated Game engine architecture document.docx. Now it's more in line to what Emil sent today, so it should hold up the G requirements for this 4 week period.
</commit_message>
<xml_diff>
--- a/OGLEngine/Game engine architecture document.docx
+++ b/OGLEngine/Game engine architecture document.docx
@@ -31,18 +31,645 @@
         <w:t>, Leo Asplund, 12 Dec 2024.</w:t>
       </w:r>
     </w:p>
-    <w:p>
-      <w:pPr>
-        <w:rPr>
-          <w:i/>
-          <w:iCs/>
-        </w:rPr>
-      </w:pPr>
-      <w:r>
-        <w:rPr>
-          <w:i/>
-          <w:iCs/>
-        </w:rPr>
+    <w:p/>
+    <w:p>
+      <w:pPr>
+        <w:rPr>
+          <w:b/>
+          <w:bCs/>
+          <w:i/>
+          <w:iCs/>
+          <w:sz w:val="32"/>
+          <w:szCs w:val="32"/>
+        </w:rPr>
+      </w:pPr>
+      <w:r>
+        <w:rPr>
+          <w:b/>
+          <w:bCs/>
+          <w:i/>
+          <w:iCs/>
+          <w:sz w:val="32"/>
+          <w:szCs w:val="32"/>
+        </w:rPr>
+        <w:t>Introduction:</w:t>
+      </w:r>
+    </w:p>
+    <w:p>
+      <w:r>
+        <w:t xml:space="preserve">Entities in </w:t>
+      </w:r>
+      <w:proofErr w:type="spellStart"/>
+      <w:r>
+        <w:t>OGLEngine</w:t>
+      </w:r>
+      <w:proofErr w:type="spellEnd"/>
+      <w:r>
+        <w:t xml:space="preserve"> are called </w:t>
+      </w:r>
+      <w:proofErr w:type="spellStart"/>
+      <w:r>
+        <w:t>GameObjects</w:t>
+      </w:r>
+      <w:proofErr w:type="spellEnd"/>
+      <w:r>
+        <w:t xml:space="preserve">. </w:t>
+      </w:r>
+      <w:proofErr w:type="spellStart"/>
+      <w:r>
+        <w:t>GameObjects</w:t>
+      </w:r>
+      <w:proofErr w:type="spellEnd"/>
+      <w:r>
+        <w:t xml:space="preserve"> can have Components as well. I’m trying to make a system similar to Unity’s </w:t>
+      </w:r>
+      <w:proofErr w:type="spellStart"/>
+      <w:r>
+        <w:t>GameObject</w:t>
+      </w:r>
+      <w:proofErr w:type="spellEnd"/>
+      <w:r>
+        <w:t xml:space="preserve"> and Component system. </w:t>
+      </w:r>
+    </w:p>
+    <w:p>
+      <w:r>
+        <w:t>My basic managers right now are as follows:</w:t>
+      </w:r>
+    </w:p>
+    <w:p>
+      <w:pPr>
+        <w:pStyle w:val="ListParagraph"/>
+        <w:numPr>
+          <w:ilvl w:val="0"/>
+          <w:numId w:val="1"/>
+        </w:numPr>
+      </w:pPr>
+      <w:proofErr w:type="spellStart"/>
+      <w:r>
+        <w:rPr>
+          <w:b/>
+          <w:bCs/>
+        </w:rPr>
+        <w:t>GameObjectManager</w:t>
+      </w:r>
+      <w:proofErr w:type="spellEnd"/>
+      <w:r>
+        <w:t xml:space="preserve">, singleton, keeps track of game objects allocated. Has functions for </w:t>
+      </w:r>
+      <w:proofErr w:type="spellStart"/>
+      <w:r>
+        <w:t>CreateGameObect</w:t>
+      </w:r>
+      <w:proofErr w:type="spellEnd"/>
+      <w:r>
+        <w:t xml:space="preserve"> (creates a new game object) and </w:t>
+      </w:r>
+      <w:proofErr w:type="spellStart"/>
+      <w:r>
+        <w:t>DeleteGameObject</w:t>
+      </w:r>
+      <w:proofErr w:type="spellEnd"/>
+      <w:r>
+        <w:t xml:space="preserve"> (deletes specified game object)</w:t>
+      </w:r>
+      <w:r>
+        <w:t>.</w:t>
+      </w:r>
+    </w:p>
+    <w:p>
+      <w:pPr>
+        <w:pStyle w:val="ListParagraph"/>
+        <w:numPr>
+          <w:ilvl w:val="0"/>
+          <w:numId w:val="1"/>
+        </w:numPr>
+      </w:pPr>
+      <w:proofErr w:type="spellStart"/>
+      <w:r>
+        <w:rPr>
+          <w:b/>
+          <w:bCs/>
+        </w:rPr>
+        <w:t>MeshManager</w:t>
+      </w:r>
+      <w:proofErr w:type="spellEnd"/>
+      <w:r>
+        <w:t xml:space="preserve">, singleton, has a list of meshes that have been loaded and cached. Has functions for loading a new mesh as well as messaging functions like </w:t>
+      </w:r>
+      <w:proofErr w:type="spellStart"/>
+      <w:r>
+        <w:t>QueueMessage</w:t>
+      </w:r>
+      <w:proofErr w:type="spellEnd"/>
+      <w:r>
+        <w:t xml:space="preserve"> and </w:t>
+      </w:r>
+      <w:proofErr w:type="spellStart"/>
+      <w:r>
+        <w:t>ProcessMessage</w:t>
+      </w:r>
+      <w:proofErr w:type="spellEnd"/>
+      <w:r>
+        <w:t xml:space="preserve">. Since the </w:t>
+      </w:r>
+      <w:proofErr w:type="spellStart"/>
+      <w:r>
+        <w:t>MeshManager</w:t>
+      </w:r>
+      <w:proofErr w:type="spellEnd"/>
+      <w:r>
+        <w:t xml:space="preserve"> processes messages on its own threaded context, it can for example call </w:t>
+      </w:r>
+      <w:proofErr w:type="spellStart"/>
+      <w:r>
+        <w:t>LoadMesh</w:t>
+      </w:r>
+      <w:proofErr w:type="spellEnd"/>
+      <w:r>
+        <w:t>() there as well</w:t>
+      </w:r>
+      <w:r>
+        <w:t xml:space="preserve"> if it receives a message telling it to do so, meaning that the mesh will be loaded in that same thread!</w:t>
+      </w:r>
+    </w:p>
+    <w:p>
+      <w:pPr>
+        <w:pStyle w:val="ListParagraph"/>
+        <w:numPr>
+          <w:ilvl w:val="0"/>
+          <w:numId w:val="1"/>
+        </w:numPr>
+      </w:pPr>
+      <w:proofErr w:type="spellStart"/>
+      <w:r>
+        <w:rPr>
+          <w:b/>
+          <w:bCs/>
+        </w:rPr>
+        <w:t>GameObjects</w:t>
+      </w:r>
+      <w:proofErr w:type="spellEnd"/>
+      <w:r>
+        <w:rPr>
+          <w:b/>
+          <w:bCs/>
+        </w:rPr>
+        <w:t xml:space="preserve"> </w:t>
+      </w:r>
+      <w:r>
+        <w:t xml:space="preserve">manage the creation </w:t>
+      </w:r>
+      <w:r>
+        <w:rPr>
+          <w:u w:val="single"/>
+        </w:rPr>
+        <w:t>and deletion (not implemented yet</w:t>
+      </w:r>
+      <w:r>
+        <w:rPr>
+          <w:u w:val="single"/>
+        </w:rPr>
+        <w:t>, oddly enough</w:t>
+      </w:r>
+      <w:r>
+        <w:rPr>
+          <w:u w:val="single"/>
+        </w:rPr>
+        <w:t xml:space="preserve">) </w:t>
+      </w:r>
+      <w:r>
+        <w:t>of their components.</w:t>
+      </w:r>
+    </w:p>
+    <w:p>
+      <w:pPr>
+        <w:pStyle w:val="ListParagraph"/>
+        <w:numPr>
+          <w:ilvl w:val="0"/>
+          <w:numId w:val="1"/>
+        </w:numPr>
+      </w:pPr>
+      <w:r>
+        <w:rPr>
+          <w:b/>
+          <w:bCs/>
+        </w:rPr>
+        <w:t>Engine class</w:t>
+      </w:r>
+      <w:r>
+        <w:t xml:space="preserve"> handles the editor’s flying camera right now. I should make this a singleton in the future.</w:t>
+      </w:r>
+    </w:p>
+    <w:p>
+      <w:pPr>
+        <w:pStyle w:val="ListParagraph"/>
+        <w:numPr>
+          <w:ilvl w:val="0"/>
+          <w:numId w:val="1"/>
+        </w:numPr>
+      </w:pPr>
+      <w:r>
+        <w:rPr>
+          <w:b/>
+          <w:bCs/>
+        </w:rPr>
+        <w:t>Graphics class</w:t>
+      </w:r>
+      <w:r>
+        <w:t xml:space="preserve"> calls Update() on all </w:t>
+      </w:r>
+      <w:proofErr w:type="spellStart"/>
+      <w:r>
+        <w:t>GameObjects</w:t>
+      </w:r>
+      <w:proofErr w:type="spellEnd"/>
+      <w:r>
+        <w:t xml:space="preserve"> (maybe I should move this to Engine). Graphics does the necessary OpenGL stuff to render, like clearing buffers and whatnot. I’ve also put the </w:t>
+      </w:r>
+      <w:r>
+        <w:t>function</w:t>
+      </w:r>
+      <w:r>
+        <w:t xml:space="preserve"> </w:t>
+      </w:r>
+      <w:proofErr w:type="spellStart"/>
+      <w:r>
+        <w:t>EscapeToCloseWindow</w:t>
+      </w:r>
+      <w:proofErr w:type="spellEnd"/>
+      <w:r>
+        <w:t xml:space="preserve">() here, which </w:t>
+      </w:r>
+      <w:r>
+        <w:t xml:space="preserve">means </w:t>
+      </w:r>
+      <w:r>
+        <w:t xml:space="preserve">pressing </w:t>
+      </w:r>
+      <w:r>
+        <w:t>E</w:t>
+      </w:r>
+      <w:r>
+        <w:t>scape will make the while</w:t>
+      </w:r>
+      <w:r>
+        <w:t>-</w:t>
+      </w:r>
+      <w:r>
+        <w:t>loop most of these managers operate in terminate</w:t>
+      </w:r>
+      <w:r>
+        <w:t xml:space="preserve"> and exit the program</w:t>
+      </w:r>
+      <w:r>
+        <w:t>. I should probably also make this a singleton in the future.</w:t>
+      </w:r>
+    </w:p>
+    <w:p>
+      <w:pPr>
+        <w:pStyle w:val="ListParagraph"/>
+        <w:numPr>
+          <w:ilvl w:val="0"/>
+          <w:numId w:val="1"/>
+        </w:numPr>
+      </w:pPr>
+      <w:proofErr w:type="spellStart"/>
+      <w:r>
+        <w:rPr>
+          <w:b/>
+          <w:bCs/>
+        </w:rPr>
+        <w:t>EditorGui</w:t>
+      </w:r>
+      <w:proofErr w:type="spellEnd"/>
+      <w:r>
+        <w:t xml:space="preserve"> class is where most of the base code for rendering the </w:t>
+      </w:r>
+      <w:proofErr w:type="spellStart"/>
+      <w:r>
+        <w:t>ImGui</w:t>
+      </w:r>
+      <w:proofErr w:type="spellEnd"/>
+      <w:r>
+        <w:t xml:space="preserve"> interface for the editor</w:t>
+      </w:r>
+      <w:r>
+        <w:t xml:space="preserve"> is located</w:t>
+      </w:r>
+      <w:r>
+        <w:t xml:space="preserve">. Where applicable, I’ve made specific functions for rendering </w:t>
+      </w:r>
+      <w:proofErr w:type="spellStart"/>
+      <w:r>
+        <w:t>GameObject</w:t>
+      </w:r>
+      <w:proofErr w:type="spellEnd"/>
+      <w:r>
+        <w:t xml:space="preserve"> and Component specific details </w:t>
+      </w:r>
+      <w:r>
+        <w:t xml:space="preserve">in </w:t>
+      </w:r>
+      <w:r>
+        <w:t>those specific classes</w:t>
+      </w:r>
+      <w:r>
+        <w:t xml:space="preserve">, so the </w:t>
+      </w:r>
+      <w:proofErr w:type="spellStart"/>
+      <w:r>
+        <w:t>EditorGui</w:t>
+      </w:r>
+      <w:proofErr w:type="spellEnd"/>
+      <w:r>
+        <w:t xml:space="preserve"> class doesn’t have to do everything. I should also probably make this a singleton in the future.</w:t>
+      </w:r>
+    </w:p>
+    <w:p>
+      <w:r>
+        <w:t>What do you need to know to use my engine? Besides learning some C++, I’ll say read my future additions to this document.</w:t>
+      </w:r>
+    </w:p>
+    <w:p>
+      <w:pPr>
+        <w:rPr>
+          <w:b/>
+          <w:bCs/>
+          <w:i/>
+          <w:iCs/>
+          <w:sz w:val="32"/>
+          <w:szCs w:val="32"/>
+        </w:rPr>
+      </w:pPr>
+      <w:r>
+        <w:rPr>
+          <w:b/>
+          <w:bCs/>
+          <w:i/>
+          <w:iCs/>
+          <w:sz w:val="32"/>
+          <w:szCs w:val="32"/>
+        </w:rPr>
+        <w:lastRenderedPageBreak/>
+        <w:t>Architectural choices:</w:t>
+      </w:r>
+    </w:p>
+    <w:p>
+      <w:r>
+        <w:t xml:space="preserve">Right now the </w:t>
+      </w:r>
+      <w:proofErr w:type="spellStart"/>
+      <w:r>
+        <w:t>MeshManager</w:t>
+      </w:r>
+      <w:proofErr w:type="spellEnd"/>
+      <w:r>
+        <w:t xml:space="preserve"> is threaded. I primarily wanted it to be able to parse, load, serialize and deserialize</w:t>
+      </w:r>
+      <w:r>
+        <w:t xml:space="preserve"> meshes</w:t>
+      </w:r>
+      <w:r>
+        <w:t xml:space="preserve"> separately from the rendering part of the program. So it </w:t>
+      </w:r>
+      <w:r>
+        <w:t>doesn</w:t>
+      </w:r>
+      <w:r>
+        <w:t xml:space="preserve">’t freeze the program whenever we want to load in a new mesh. Messages used to communicate with it are </w:t>
+      </w:r>
+      <w:proofErr w:type="spellStart"/>
+      <w:r>
+        <w:t>MeshMessages</w:t>
+      </w:r>
+      <w:proofErr w:type="spellEnd"/>
+      <w:r>
+        <w:t>, these hold information on what mesh to load.</w:t>
+      </w:r>
+    </w:p>
+    <w:p>
+      <w:r>
+        <w:t xml:space="preserve">How are mesh parsing/loading </w:t>
+      </w:r>
+      <w:r>
+        <w:t xml:space="preserve">meshes </w:t>
+      </w:r>
+      <w:r>
+        <w:t>optimized? Whenever a new mesh is parsed, the parser class (</w:t>
+      </w:r>
+      <w:proofErr w:type="spellStart"/>
+      <w:r>
+        <w:t>ObjReader</w:t>
+      </w:r>
+      <w:proofErr w:type="spellEnd"/>
+      <w:r>
+        <w:t xml:space="preserve"> in this case) will write the results of the parse to a binary file. We can then read the contents of that binary file when we want to load the same mesh again</w:t>
+      </w:r>
+      <w:r>
+        <w:t>. A</w:t>
+      </w:r>
+      <w:r>
+        <w:t xml:space="preserve">nd since we already have the results of the parse, we don’t need to parse again and can just </w:t>
+      </w:r>
+      <w:r>
+        <w:t xml:space="preserve">load </w:t>
+      </w:r>
+      <w:r>
+        <w:t>it in directly from disk.</w:t>
+      </w:r>
+      <w:r>
+        <w:t xml:space="preserve"> Much faster than having to parse it every time. And when we’ve loaded the mesh into memory, it’s saved into a list of meshes by the </w:t>
+      </w:r>
+      <w:proofErr w:type="spellStart"/>
+      <w:r>
+        <w:t>MeshManager</w:t>
+      </w:r>
+      <w:proofErr w:type="spellEnd"/>
+      <w:r>
+        <w:t xml:space="preserve">. </w:t>
+      </w:r>
+      <w:proofErr w:type="spellStart"/>
+      <w:r>
+        <w:t>MeshComponents</w:t>
+      </w:r>
+      <w:proofErr w:type="spellEnd"/>
+      <w:r>
+        <w:t xml:space="preserve"> can then access these meshes</w:t>
+      </w:r>
+      <w:r>
+        <w:t>,</w:t>
+      </w:r>
+      <w:r>
+        <w:t xml:space="preserve"> </w:t>
+      </w:r>
+      <w:r>
+        <w:t>which</w:t>
+      </w:r>
+      <w:r>
+        <w:t xml:space="preserve"> are allocated to memory</w:t>
+      </w:r>
+      <w:r>
+        <w:t>,</w:t>
+      </w:r>
+      <w:r>
+        <w:t xml:space="preserve"> </w:t>
+      </w:r>
+      <w:r>
+        <w:t>even faster</w:t>
+      </w:r>
+      <w:r>
+        <w:t xml:space="preserve">. Many </w:t>
+      </w:r>
+      <w:proofErr w:type="spellStart"/>
+      <w:r>
+        <w:t>MeshComponents</w:t>
+      </w:r>
+      <w:proofErr w:type="spellEnd"/>
+      <w:r>
+        <w:t xml:space="preserve"> can thus also use the same cached mesh, which means we don’t have to allocate memory for duplicate meshes!</w:t>
+      </w:r>
+    </w:p>
+    <w:p/>
+    <w:p>
+      <w:pPr>
+        <w:rPr>
+          <w:b/>
+          <w:bCs/>
+          <w:i/>
+          <w:iCs/>
+          <w:sz w:val="32"/>
+          <w:szCs w:val="32"/>
+        </w:rPr>
+      </w:pPr>
+      <w:r>
+        <w:rPr>
+          <w:b/>
+          <w:bCs/>
+          <w:i/>
+          <w:iCs/>
+          <w:sz w:val="32"/>
+          <w:szCs w:val="32"/>
+        </w:rPr>
+        <w:t>Reflections and future design choices:</w:t>
+      </w:r>
+    </w:p>
+    <w:p>
+      <w:pPr>
+        <w:rPr>
+          <w:b/>
+          <w:bCs/>
+          <w:i/>
+          <w:iCs/>
+        </w:rPr>
+      </w:pPr>
+      <w:r>
+        <w:rPr>
+          <w:b/>
+          <w:bCs/>
+          <w:i/>
+          <w:iCs/>
+        </w:rPr>
+        <w:t>Learning:</w:t>
+      </w:r>
+    </w:p>
+    <w:p>
+      <w:r>
+        <w:t xml:space="preserve">I’ve learnt a lot so far. It’s taken me this long (dec 2024) to finally grasp the usefulness of singletons. I </w:t>
+      </w:r>
+      <w:proofErr w:type="spellStart"/>
+      <w:r>
+        <w:t>wanna</w:t>
+      </w:r>
+      <w:proofErr w:type="spellEnd"/>
+      <w:r>
+        <w:t xml:space="preserve"> use them more and more the more managers I create.</w:t>
+      </w:r>
+      <w:r>
+        <w:t xml:space="preserve"> Better understanding of forward declaration when two classes have class variables of one another. </w:t>
+      </w:r>
+      <w:r>
+        <w:t xml:space="preserve">Better understanding of </w:t>
+      </w:r>
+      <w:r>
+        <w:t>when and when not to use global variables. Better understanding of the headaches that can come from trying to debug and step through threaded code. Writing and reading from binary files is so cool!</w:t>
+      </w:r>
+    </w:p>
+    <w:p>
+      <w:pPr>
+        <w:rPr>
+          <w:b/>
+          <w:bCs/>
+          <w:i/>
+          <w:iCs/>
+        </w:rPr>
+      </w:pPr>
+      <w:r>
+        <w:rPr>
+          <w:b/>
+          <w:bCs/>
+          <w:i/>
+          <w:iCs/>
+        </w:rPr>
+        <w:t>Future:</w:t>
+      </w:r>
+    </w:p>
+    <w:p>
+      <w:r>
+        <w:t xml:space="preserve">For the coming 3 months, I want to get scene/level saving and loading in, that’s an integral feature. Lighting and physics of course, which we’ll have lectures on. I want to find time to do a proper refactoring and cleanup of </w:t>
+      </w:r>
+      <w:r>
+        <w:rPr>
+          <w:b/>
+          <w:bCs/>
+          <w:i/>
+          <w:iCs/>
+        </w:rPr>
+        <w:t>everything</w:t>
+      </w:r>
+      <w:r>
+        <w:t>.</w:t>
+      </w:r>
+      <w:r>
+        <w:t xml:space="preserve"> This includes scripts, execution flow, managers, threading, messaging, and project solution structure. The lot. Docking </w:t>
+      </w:r>
+      <w:proofErr w:type="spellStart"/>
+      <w:r>
+        <w:t>ImGui</w:t>
+      </w:r>
+      <w:proofErr w:type="spellEnd"/>
+      <w:r>
+        <w:t xml:space="preserve"> instead of the floating </w:t>
+      </w:r>
+      <w:proofErr w:type="spellStart"/>
+      <w:r>
+        <w:t>ImGui</w:t>
+      </w:r>
+      <w:proofErr w:type="spellEnd"/>
+      <w:r>
+        <w:t xml:space="preserve"> windows I have right now. Resizable rendering window, and </w:t>
+      </w:r>
+      <w:r>
+        <w:t xml:space="preserve">Resizable </w:t>
+      </w:r>
+      <w:r>
+        <w:t>Windows window. Gizmos is important to get in as well, for the user experience. Later maybe a play-mode as well, when basic gameplay can be made with the engine.</w:t>
+      </w:r>
+    </w:p>
+    <w:p/>
+    <w:p>
+      <w:pPr>
+        <w:rPr>
+          <w:i/>
+          <w:iCs/>
+        </w:rPr>
+      </w:pPr>
+      <w:r>
+        <w:rPr>
+          <w:i/>
+          <w:iCs/>
+        </w:rPr>
+        <w:lastRenderedPageBreak/>
         <w:t xml:space="preserve">What managers mentioned would be relevant to my game engine? (see lecture or </w:t>
       </w:r>
       <w:proofErr w:type="spellStart"/>
@@ -319,7 +946,6 @@
           <w:i/>
           <w:iCs/>
         </w:rPr>
-        <w:lastRenderedPageBreak/>
         <w:tab/>
         <w:t xml:space="preserve">-queue music or ambience, </w:t>
       </w:r>
@@ -349,6 +975,7 @@
           <w:i/>
           <w:iCs/>
         </w:rPr>
+        <w:lastRenderedPageBreak/>
         <w:t xml:space="preserve">-FMOD or </w:t>
       </w:r>
       <w:proofErr w:type="spellStart"/>
@@ -405,23 +1032,7 @@
           <w:i/>
           <w:iCs/>
         </w:rPr>
-        <w:t xml:space="preserve">-load and </w:t>
-      </w:r>
-      <w:proofErr w:type="gramStart"/>
-      <w:r>
-        <w:rPr>
-          <w:i/>
-          <w:iCs/>
-        </w:rPr>
-        <w:t>manager</w:t>
-      </w:r>
-      <w:proofErr w:type="gramEnd"/>
-      <w:r>
-        <w:rPr>
-          <w:i/>
-          <w:iCs/>
-        </w:rPr>
-        <w:t xml:space="preserve"> 3d animations for models or particles (requires better asset importing than just .obj, right? Since .obj doesn't support animations).</w:t>
+        <w:t>-load and manager 3d animations for models or particles (requires better asset importing than just .obj, right? Since .obj doesn't support animations).</w:t>
       </w:r>
     </w:p>
     <w:p/>
@@ -434,7 +1045,6 @@
           <w:szCs w:val="32"/>
         </w:rPr>
       </w:pPr>
-      <w:proofErr w:type="gramStart"/>
       <w:r>
         <w:rPr>
           <w:b/>
@@ -442,17 +1052,7 @@
           <w:sz w:val="32"/>
           <w:szCs w:val="32"/>
         </w:rPr>
-        <w:t>Lower level</w:t>
-      </w:r>
-      <w:proofErr w:type="gramEnd"/>
-      <w:r>
-        <w:rPr>
-          <w:b/>
-          <w:bCs/>
-          <w:sz w:val="32"/>
-          <w:szCs w:val="32"/>
-        </w:rPr>
-        <w:t xml:space="preserve"> singleton managers:</w:t>
+        <w:t>Lower level singleton managers:</w:t>
       </w:r>
     </w:p>
     <w:p>
@@ -621,42 +1221,18 @@
     <w:p/>
     <w:p>
       <w:r>
+        <w:t>Threading?</w:t>
+      </w:r>
+    </w:p>
+    <w:p>
+      <w:r>
         <w:lastRenderedPageBreak/>
-        <w:t>Threading?</w:t>
-      </w:r>
-    </w:p>
-    <w:p>
-      <w:r>
-        <w:t xml:space="preserve">How would I set up threads and messaging architecture? Or just </w:t>
-      </w:r>
-      <w:proofErr w:type="gramStart"/>
-      <w:r>
-        <w:t>do</w:t>
-      </w:r>
-      <w:proofErr w:type="gramEnd"/>
-      <w:r>
-        <w:t xml:space="preserve"> it on one thread and ensure all procedures are prompt and responsive? (re-write all my loading code to make sure it doesn't hang the program until it's done loading.)</w:t>
-      </w:r>
-    </w:p>
-    <w:p>
-      <w:r>
-        <w:t xml:space="preserve">Threading requires solid messaging architecture across threads, locking mutexes (?). </w:t>
-      </w:r>
-      <w:proofErr w:type="gramStart"/>
-      <w:r>
-        <w:t>Otherwise</w:t>
-      </w:r>
-      <w:proofErr w:type="gramEnd"/>
-      <w:r>
-        <w:t xml:space="preserve"> we risk </w:t>
-      </w:r>
-      <w:proofErr w:type="gramStart"/>
-      <w:r>
-        <w:t>writing to some</w:t>
-      </w:r>
-      <w:proofErr w:type="gramEnd"/>
-      <w:r>
-        <w:t xml:space="preserve"> data from two different location at the same time.</w:t>
+        <w:t>How would I set up threads and messaging architecture? Or just do it on one thread and ensure all procedures are prompt and responsive? (re-write all my loading code to make sure it doesn't hang the program until it's done loading.)</w:t>
+      </w:r>
+    </w:p>
+    <w:p>
+      <w:r>
+        <w:t>Threading requires solid messaging architecture across threads, locking mutexes (?). Otherwise we risk writing to some data from two different location at the same time.</w:t>
       </w:r>
     </w:p>
     <w:p/>
@@ -668,13 +1244,8 @@
     </w:p>
     <w:p>
       <w:r>
-        <w:t xml:space="preserve">How to handle messages between sub-systems in my game </w:t>
-      </w:r>
-      <w:proofErr w:type="gramStart"/>
-      <w:r>
-        <w:t>engine?</w:t>
-      </w:r>
-      <w:proofErr w:type="gramEnd"/>
+        <w:t>How to handle messages between sub-systems in my game engine?</w:t>
+      </w:r>
     </w:p>
     <w:sectPr>
       <w:pgSz w:w="12240" w:h="15840"/>
@@ -684,6 +1255,126 @@
     </w:sectPr>
   </w:body>
 </w:document>
+</file>
+
+<file path=word/numbering.xml><?xml version="1.0" encoding="utf-8"?>
+<w:numbering xmlns:wpc="http://schemas.microsoft.com/office/word/2010/wordprocessingCanvas" xmlns:cx="http://schemas.microsoft.com/office/drawing/2014/chartex" xmlns:cx1="http://schemas.microsoft.com/office/drawing/2015/9/8/chartex" xmlns:cx2="http://schemas.microsoft.com/office/drawing/2015/10/21/chartex" xmlns:cx3="http://schemas.microsoft.com/office/drawing/2016/5/9/chartex" xmlns:cx4="http://schemas.microsoft.com/office/drawing/2016/5/10/chartex" xmlns:cx5="http://schemas.microsoft.com/office/drawing/2016/5/11/chartex" xmlns:cx6="http://schemas.microsoft.com/office/drawing/2016/5/12/chartex" xmlns:cx7="http://schemas.microsoft.com/office/drawing/2016/5/13/chartex" xmlns:cx8="http://schemas.microsoft.com/office/drawing/2016/5/14/chartex" xmlns:mc="http://schemas.openxmlformats.org/markup-compatibility/2006" xmlns:aink="http://schemas.microsoft.com/office/drawing/2016/ink" xmlns:am3d="http://schemas.microsoft.com/office/drawing/2017/model3d" xmlns:o="urn:schemas-microsoft-com:office:office" xmlns:oel="http://schemas.microsoft.com/office/2019/extlst" xmlns:r="http://schemas.openxmlformats.org/officeDocument/2006/relationships" xmlns:m="http://schemas.openxmlformats.org/officeDocument/2006/math" xmlns:v="urn:schemas-microsoft-com:vml" xmlns:wp14="http://schemas.microsoft.com/office/word/2010/wordprocessingDrawing" xmlns:wp="http://schemas.openxmlformats.org/drawingml/2006/wordprocessingDrawing" xmlns:w10="urn:schemas-microsoft-com:office:word" xmlns:w="http://schemas.openxmlformats.org/wordprocessingml/2006/main" xmlns:w14="http://schemas.microsoft.com/office/word/2010/wordml" xmlns:w15="http://schemas.microsoft.com/office/word/2012/wordml" xmlns:w16cex="http://schemas.microsoft.com/office/word/2018/wordml/cex" xmlns:w16cid="http://schemas.microsoft.com/office/word/2016/wordml/cid" xmlns:w16="http://schemas.microsoft.com/office/word/2018/wordml" xmlns:w16du="http://schemas.microsoft.com/office/word/2023/wordml/word16du" xmlns:w16sdtdh="http://schemas.microsoft.com/office/word/2020/wordml/sdtdatahash" xmlns:w16se="http://schemas.microsoft.com/office/word/2015/wordml/symex" xmlns:wpg="http://schemas.microsoft.com/office/word/2010/wordprocessingGroup" xmlns:wpi="http://schemas.microsoft.com/office/word/2010/wordprocessingInk" xmlns:wne="http://schemas.microsoft.com/office/word/2006/wordml" xmlns:wps="http://schemas.microsoft.com/office/word/2010/wordprocessingShape" mc:Ignorable="w14 w15 w16se w16cid w16 w16cex w16sdtdh w16du wp14">
+  <w:abstractNum w:abstractNumId="0" w15:restartNumberingAfterBreak="0">
+    <w:nsid w:val="79922E01"/>
+    <w:multiLevelType w:val="hybridMultilevel"/>
+    <w:tmpl w:val="E50EC534"/>
+    <w:lvl w:ilvl="0" w:tplc="12F0EB84">
+      <w:numFmt w:val="bullet"/>
+      <w:lvlText w:val="-"/>
+      <w:lvlJc w:val="left"/>
+      <w:pPr>
+        <w:ind w:left="720" w:hanging="360"/>
+      </w:pPr>
+      <w:rPr>
+        <w:rFonts w:ascii="Aptos" w:eastAsiaTheme="minorHAnsi" w:hAnsi="Aptos" w:cstheme="minorBidi" w:hint="default"/>
+      </w:rPr>
+    </w:lvl>
+    <w:lvl w:ilvl="1" w:tplc="20000003" w:tentative="1">
+      <w:start w:val="1"/>
+      <w:numFmt w:val="bullet"/>
+      <w:lvlText w:val="o"/>
+      <w:lvlJc w:val="left"/>
+      <w:pPr>
+        <w:ind w:left="1440" w:hanging="360"/>
+      </w:pPr>
+      <w:rPr>
+        <w:rFonts w:ascii="Courier New" w:hAnsi="Courier New" w:cs="Courier New" w:hint="default"/>
+      </w:rPr>
+    </w:lvl>
+    <w:lvl w:ilvl="2" w:tplc="20000005" w:tentative="1">
+      <w:start w:val="1"/>
+      <w:numFmt w:val="bullet"/>
+      <w:lvlText w:val=""/>
+      <w:lvlJc w:val="left"/>
+      <w:pPr>
+        <w:ind w:left="2160" w:hanging="360"/>
+      </w:pPr>
+      <w:rPr>
+        <w:rFonts w:ascii="Wingdings" w:hAnsi="Wingdings" w:hint="default"/>
+      </w:rPr>
+    </w:lvl>
+    <w:lvl w:ilvl="3" w:tplc="20000001" w:tentative="1">
+      <w:start w:val="1"/>
+      <w:numFmt w:val="bullet"/>
+      <w:lvlText w:val=""/>
+      <w:lvlJc w:val="left"/>
+      <w:pPr>
+        <w:ind w:left="2880" w:hanging="360"/>
+      </w:pPr>
+      <w:rPr>
+        <w:rFonts w:ascii="Symbol" w:hAnsi="Symbol" w:hint="default"/>
+      </w:rPr>
+    </w:lvl>
+    <w:lvl w:ilvl="4" w:tplc="20000003" w:tentative="1">
+      <w:start w:val="1"/>
+      <w:numFmt w:val="bullet"/>
+      <w:lvlText w:val="o"/>
+      <w:lvlJc w:val="left"/>
+      <w:pPr>
+        <w:ind w:left="3600" w:hanging="360"/>
+      </w:pPr>
+      <w:rPr>
+        <w:rFonts w:ascii="Courier New" w:hAnsi="Courier New" w:cs="Courier New" w:hint="default"/>
+      </w:rPr>
+    </w:lvl>
+    <w:lvl w:ilvl="5" w:tplc="20000005" w:tentative="1">
+      <w:start w:val="1"/>
+      <w:numFmt w:val="bullet"/>
+      <w:lvlText w:val=""/>
+      <w:lvlJc w:val="left"/>
+      <w:pPr>
+        <w:ind w:left="4320" w:hanging="360"/>
+      </w:pPr>
+      <w:rPr>
+        <w:rFonts w:ascii="Wingdings" w:hAnsi="Wingdings" w:hint="default"/>
+      </w:rPr>
+    </w:lvl>
+    <w:lvl w:ilvl="6" w:tplc="20000001" w:tentative="1">
+      <w:start w:val="1"/>
+      <w:numFmt w:val="bullet"/>
+      <w:lvlText w:val=""/>
+      <w:lvlJc w:val="left"/>
+      <w:pPr>
+        <w:ind w:left="5040" w:hanging="360"/>
+      </w:pPr>
+      <w:rPr>
+        <w:rFonts w:ascii="Symbol" w:hAnsi="Symbol" w:hint="default"/>
+      </w:rPr>
+    </w:lvl>
+    <w:lvl w:ilvl="7" w:tplc="20000003" w:tentative="1">
+      <w:start w:val="1"/>
+      <w:numFmt w:val="bullet"/>
+      <w:lvlText w:val="o"/>
+      <w:lvlJc w:val="left"/>
+      <w:pPr>
+        <w:ind w:left="5760" w:hanging="360"/>
+      </w:pPr>
+      <w:rPr>
+        <w:rFonts w:ascii="Courier New" w:hAnsi="Courier New" w:cs="Courier New" w:hint="default"/>
+      </w:rPr>
+    </w:lvl>
+    <w:lvl w:ilvl="8" w:tplc="20000005" w:tentative="1">
+      <w:start w:val="1"/>
+      <w:numFmt w:val="bullet"/>
+      <w:lvlText w:val=""/>
+      <w:lvlJc w:val="left"/>
+      <w:pPr>
+        <w:ind w:left="6480" w:hanging="360"/>
+      </w:pPr>
+      <w:rPr>
+        <w:rFonts w:ascii="Wingdings" w:hAnsi="Wingdings" w:hint="default"/>
+      </w:rPr>
+    </w:lvl>
+  </w:abstractNum>
+  <w:num w:numId="1" w16cid:durableId="134372184">
+    <w:abstractNumId w:val="0"/>
+  </w:num>
+</w:numbering>
 </file>
 
 <file path=word/styles.xml><?xml version="1.0" encoding="utf-8"?>

</xml_diff>

<commit_message>
[OGLEngine] Integrated MemoryCheckManager into main.cpp and with MeshManager. MeshManager now calls RequestMemoryCheck() which sends a MemoryMessage to MemoryCheckManager, which in turn checks if available memory is enough and if the directoryEntry's file size is too big. MemoryCheckManager then sends a MemoryMessage back to MeshManager which then runs LoadMesh(). If the memory checks returns all OK, the mesh will be loaded, else an error message will popup on the screen.
Also updated G Requirements check.txt accordingly, as well some small additions to the Game engine architecture document.docx with the new ShaderManager and MemoryCheckManager.
</commit_message>
<xml_diff>
--- a/OGLEngine/Game engine architecture document.docx
+++ b/OGLEngine/Game engine architecture document.docx
@@ -1,6 +1,6 @@
 
 <file path=word/document.xml><?xml version="1.0" encoding="utf-8"?>
-<w:document xmlns:wpc="http://schemas.microsoft.com/office/word/2010/wordprocessingCanvas" xmlns:cx="http://schemas.microsoft.com/office/drawing/2014/chartex" xmlns:cx1="http://schemas.microsoft.com/office/drawing/2015/9/8/chartex" xmlns:cx2="http://schemas.microsoft.com/office/drawing/2015/10/21/chartex" xmlns:cx3="http://schemas.microsoft.com/office/drawing/2016/5/9/chartex" xmlns:cx4="http://schemas.microsoft.com/office/drawing/2016/5/10/chartex" xmlns:cx5="http://schemas.microsoft.com/office/drawing/2016/5/11/chartex" xmlns:cx6="http://schemas.microsoft.com/office/drawing/2016/5/12/chartex" xmlns:cx7="http://schemas.microsoft.com/office/drawing/2016/5/13/chartex" xmlns:cx8="http://schemas.microsoft.com/office/drawing/2016/5/14/chartex" xmlns:mc="http://schemas.openxmlformats.org/markup-compatibility/2006" xmlns:aink="http://schemas.microsoft.com/office/drawing/2016/ink" xmlns:am3d="http://schemas.microsoft.com/office/drawing/2017/model3d" xmlns:o="urn:schemas-microsoft-com:office:office" xmlns:oel="http://schemas.microsoft.com/office/2019/extlst" xmlns:r="http://schemas.openxmlformats.org/officeDocument/2006/relationships" xmlns:m="http://schemas.openxmlformats.org/officeDocument/2006/math" xmlns:v="urn:schemas-microsoft-com:vml" xmlns:wp14="http://schemas.microsoft.com/office/word/2010/wordprocessingDrawing" xmlns:wp="http://schemas.openxmlformats.org/drawingml/2006/wordprocessingDrawing" xmlns:w10="urn:schemas-microsoft-com:office:word" xmlns:w="http://schemas.openxmlformats.org/wordprocessingml/2006/main" xmlns:w14="http://schemas.microsoft.com/office/word/2010/wordml" xmlns:w15="http://schemas.microsoft.com/office/word/2012/wordml" xmlns:w16cex="http://schemas.microsoft.com/office/word/2018/wordml/cex" xmlns:w16cid="http://schemas.microsoft.com/office/word/2016/wordml/cid" xmlns:w16="http://schemas.microsoft.com/office/word/2018/wordml" xmlns:w16du="http://schemas.microsoft.com/office/word/2023/wordml/word16du" xmlns:w16sdtdh="http://schemas.microsoft.com/office/word/2020/wordml/sdtdatahash" xmlns:w16se="http://schemas.microsoft.com/office/word/2015/wordml/symex" xmlns:wpg="http://schemas.microsoft.com/office/word/2010/wordprocessingGroup" xmlns:wpi="http://schemas.microsoft.com/office/word/2010/wordprocessingInk" xmlns:wne="http://schemas.microsoft.com/office/word/2006/wordml" xmlns:wps="http://schemas.microsoft.com/office/word/2010/wordprocessingShape" mc:Ignorable="w14 w15 w16se w16cid w16 w16cex w16sdtdh w16du wp14">
+<w:document xmlns:wpc="http://schemas.microsoft.com/office/word/2010/wordprocessingCanvas" xmlns:cx="http://schemas.microsoft.com/office/drawing/2014/chartex" xmlns:cx1="http://schemas.microsoft.com/office/drawing/2015/9/8/chartex" xmlns:cx2="http://schemas.microsoft.com/office/drawing/2015/10/21/chartex" xmlns:cx3="http://schemas.microsoft.com/office/drawing/2016/5/9/chartex" xmlns:cx4="http://schemas.microsoft.com/office/drawing/2016/5/10/chartex" xmlns:cx5="http://schemas.microsoft.com/office/drawing/2016/5/11/chartex" xmlns:cx6="http://schemas.microsoft.com/office/drawing/2016/5/12/chartex" xmlns:cx7="http://schemas.microsoft.com/office/drawing/2016/5/13/chartex" xmlns:cx8="http://schemas.microsoft.com/office/drawing/2016/5/14/chartex" xmlns:mc="http://schemas.openxmlformats.org/markup-compatibility/2006" xmlns:aink="http://schemas.microsoft.com/office/drawing/2016/ink" xmlns:am3d="http://schemas.microsoft.com/office/drawing/2017/model3d" xmlns:o="urn:schemas-microsoft-com:office:office" xmlns:oel="http://schemas.microsoft.com/office/2019/extlst" xmlns:r="http://schemas.openxmlformats.org/officeDocument/2006/relationships" xmlns:m="http://schemas.openxmlformats.org/officeDocument/2006/math" xmlns:v="urn:schemas-microsoft-com:vml" xmlns:wp14="http://schemas.microsoft.com/office/word/2010/wordprocessingDrawing" xmlns:wp="http://schemas.openxmlformats.org/drawingml/2006/wordprocessingDrawing" xmlns:w10="urn:schemas-microsoft-com:office:word" xmlns:w="http://schemas.openxmlformats.org/wordprocessingml/2006/main" xmlns:w14="http://schemas.microsoft.com/office/word/2010/wordml" xmlns:w15="http://schemas.microsoft.com/office/word/2012/wordml" xmlns:w16cex="http://schemas.microsoft.com/office/word/2018/wordml/cex" xmlns:w16cid="http://schemas.microsoft.com/office/word/2016/wordml/cid" xmlns:w16="http://schemas.microsoft.com/office/word/2018/wordml" xmlns:w16du="http://schemas.microsoft.com/office/word/2023/wordml/word16du" xmlns:w16sdtdh="http://schemas.microsoft.com/office/word/2020/wordml/sdtdatahash" xmlns:w16sdtfl="http://schemas.microsoft.com/office/word/2024/wordml/sdtformatlock" xmlns:w16se="http://schemas.microsoft.com/office/word/2015/wordml/symex" xmlns:wpg="http://schemas.microsoft.com/office/word/2010/wordprocessingGroup" xmlns:wpi="http://schemas.microsoft.com/office/word/2010/wordprocessingInk" xmlns:wne="http://schemas.microsoft.com/office/word/2006/wordml" xmlns:wps="http://schemas.microsoft.com/office/word/2010/wordprocessingShape" mc:Ignorable="w14 w15 w16se w16cid w16 w16cex w16sdtdh w16sdtfl w16du wp14">
   <w:body>
     <w:p>
       <w:pPr>
@@ -81,7 +81,15 @@
       </w:r>
       <w:proofErr w:type="spellEnd"/>
       <w:r>
-        <w:t xml:space="preserve"> can have Components as well. I’m trying to make a system similar to Unity’s </w:t>
+        <w:t xml:space="preserve"> can have Components as well. I’m trying to make a system </w:t>
+      </w:r>
+      <w:proofErr w:type="gramStart"/>
+      <w:r>
+        <w:t>similar to</w:t>
+      </w:r>
+      <w:proofErr w:type="gramEnd"/>
+      <w:r>
+        <w:t xml:space="preserve"> Unity’s </w:t>
       </w:r>
       <w:proofErr w:type="spellStart"/>
       <w:r>
@@ -155,7 +163,15 @@
       </w:r>
       <w:proofErr w:type="spellEnd"/>
       <w:r>
-        <w:t xml:space="preserve">, singleton, has a list of meshes that have been loaded and cached. Has functions for loading a new mesh as well as messaging functions like </w:t>
+        <w:t xml:space="preserve">, </w:t>
+      </w:r>
+      <w:proofErr w:type="gramStart"/>
+      <w:r>
+        <w:t>singleton</w:t>
+      </w:r>
+      <w:proofErr w:type="gramEnd"/>
+      <w:r>
+        <w:t xml:space="preserve">, has a list of meshes that have been loaded and cached. Has functions for loading a new mesh as well as messaging functions like </w:t>
       </w:r>
       <w:proofErr w:type="spellStart"/>
       <w:r>
@@ -182,12 +198,17 @@
         <w:t xml:space="preserve"> processes messages on its own threaded context, it can for example call </w:t>
       </w:r>
       <w:proofErr w:type="spellStart"/>
+      <w:proofErr w:type="gramStart"/>
       <w:r>
         <w:t>LoadMesh</w:t>
       </w:r>
       <w:proofErr w:type="spellEnd"/>
       <w:r>
-        <w:t>() there as well</w:t>
+        <w:t>(</w:t>
+      </w:r>
+      <w:proofErr w:type="gramEnd"/>
+      <w:r>
+        <w:t>) there as well</w:t>
       </w:r>
       <w:r>
         <w:t xml:space="preserve"> if it receives a message telling it to do so, meaning that the mesh will be loaded in that same thread!</w:t>
@@ -277,7 +298,15 @@
         <w:t>Graphics class</w:t>
       </w:r>
       <w:r>
-        <w:t xml:space="preserve"> calls Update() on all </w:t>
+        <w:t xml:space="preserve"> calls </w:t>
+      </w:r>
+      <w:proofErr w:type="gramStart"/>
+      <w:r>
+        <w:t>Update(</w:t>
+      </w:r>
+      <w:proofErr w:type="gramEnd"/>
+      <w:r>
+        <w:t xml:space="preserve">) on all </w:t>
       </w:r>
       <w:proofErr w:type="spellStart"/>
       <w:r>
@@ -285,21 +314,31 @@
       </w:r>
       <w:proofErr w:type="spellEnd"/>
       <w:r>
-        <w:t xml:space="preserve"> (maybe I should move this to Engine). Graphics does the necessary OpenGL stuff to render, like clearing buffers and whatnot. I’ve also put the </w:t>
+        <w:t xml:space="preserve"> (maybe I should move this to Engine). Graphics does the necessary OpenGL stuff to render, like clearing buffers and whatnot. I’ve also put </w:t>
+      </w:r>
+      <w:proofErr w:type="gramStart"/>
+      <w:r>
+        <w:t xml:space="preserve">the </w:t>
       </w:r>
       <w:r>
         <w:t>function</w:t>
       </w:r>
+      <w:proofErr w:type="gramEnd"/>
       <w:r>
         <w:t xml:space="preserve"> </w:t>
       </w:r>
       <w:proofErr w:type="spellStart"/>
+      <w:proofErr w:type="gramStart"/>
       <w:r>
         <w:t>EscapeToCloseWindow</w:t>
       </w:r>
       <w:proofErr w:type="spellEnd"/>
       <w:r>
-        <w:t xml:space="preserve">() here, which </w:t>
+        <w:t>(</w:t>
+      </w:r>
+      <w:proofErr w:type="gramEnd"/>
+      <w:r>
+        <w:t xml:space="preserve">) here, which </w:t>
       </w:r>
       <w:r>
         <w:t xml:space="preserve">means </w:t>
@@ -323,7 +362,15 @@
         <w:t xml:space="preserve"> and exit the program</w:t>
       </w:r>
       <w:r>
-        <w:t>. I should probably also make this a singleton in the future.</w:t>
+        <w:t xml:space="preserve">. I should probably also make </w:t>
+      </w:r>
+      <w:proofErr w:type="gramStart"/>
+      <w:r>
+        <w:t>this a</w:t>
+      </w:r>
+      <w:proofErr w:type="gramEnd"/>
+      <w:r>
+        <w:t xml:space="preserve"> singleton in the future.</w:t>
       </w:r>
     </w:p>
     <w:p>
@@ -387,6 +434,101 @@
       </w:r>
     </w:p>
     <w:p>
+      <w:pPr>
+        <w:pStyle w:val="ListParagraph"/>
+        <w:numPr>
+          <w:ilvl w:val="0"/>
+          <w:numId w:val="1"/>
+        </w:numPr>
+      </w:pPr>
+      <w:r>
+        <w:rPr>
+          <w:b/>
+          <w:bCs/>
+        </w:rPr>
+        <w:t xml:space="preserve">++ </w:t>
+      </w:r>
+      <w:proofErr w:type="spellStart"/>
+      <w:r>
+        <w:rPr>
+          <w:b/>
+          <w:bCs/>
+        </w:rPr>
+        <w:t>ShaderManager</w:t>
+      </w:r>
+      <w:proofErr w:type="spellEnd"/>
+      <w:r>
+        <w:rPr>
+          <w:b/>
+          <w:bCs/>
+        </w:rPr>
+        <w:t xml:space="preserve">, </w:t>
+      </w:r>
+      <w:r>
+        <w:t xml:space="preserve">singleton, currently houses the regular shader and the </w:t>
+      </w:r>
+      <w:proofErr w:type="spellStart"/>
+      <w:r>
+        <w:t>shadowmap</w:t>
+      </w:r>
+      <w:proofErr w:type="spellEnd"/>
+      <w:r>
+        <w:t xml:space="preserve"> shader. Call this manager to access the shaders.</w:t>
+      </w:r>
+    </w:p>
+    <w:p>
+      <w:pPr>
+        <w:pStyle w:val="ListParagraph"/>
+        <w:numPr>
+          <w:ilvl w:val="0"/>
+          <w:numId w:val="1"/>
+        </w:numPr>
+      </w:pPr>
+      <w:r>
+        <w:rPr>
+          <w:b/>
+          <w:bCs/>
+        </w:rPr>
+        <w:lastRenderedPageBreak/>
+        <w:t xml:space="preserve">++ </w:t>
+      </w:r>
+      <w:proofErr w:type="spellStart"/>
+      <w:r>
+        <w:rPr>
+          <w:b/>
+          <w:bCs/>
+        </w:rPr>
+        <w:t>MemoryCheckManager</w:t>
+      </w:r>
+      <w:proofErr w:type="spellEnd"/>
+      <w:r>
+        <w:rPr>
+          <w:b/>
+          <w:bCs/>
+        </w:rPr>
+        <w:t xml:space="preserve">, </w:t>
+      </w:r>
+      <w:r>
+        <w:t xml:space="preserve">singleton, threaded, communicate only with messages of type </w:t>
+      </w:r>
+      <w:proofErr w:type="spellStart"/>
+      <w:r>
+        <w:t>MemoryMessage</w:t>
+      </w:r>
+      <w:proofErr w:type="spellEnd"/>
+      <w:r>
+        <w:t xml:space="preserve">, has functions for checking if available memory is enough and for if a specified file is too big. Can send back a </w:t>
+      </w:r>
+      <w:proofErr w:type="spellStart"/>
+      <w:r>
+        <w:t>MemoryMessage</w:t>
+      </w:r>
+      <w:proofErr w:type="spellEnd"/>
+      <w:r>
+        <w:t xml:space="preserve"> with the results of the check-functions.</w:t>
+      </w:r>
+    </w:p>
+    <w:p>
       <w:r>
         <w:t>What do you need to know to use my engine? Besides learning some C++, I’ll say read my future additions to this document.</w:t>
       </w:r>
@@ -411,13 +553,20 @@
           <w:sz w:val="32"/>
           <w:szCs w:val="32"/>
         </w:rPr>
-        <w:lastRenderedPageBreak/>
         <w:t>Architectural choices:</w:t>
       </w:r>
     </w:p>
     <w:p>
       <w:r>
-        <w:t xml:space="preserve">Right now the </w:t>
+        <w:t xml:space="preserve">Right </w:t>
+      </w:r>
+      <w:proofErr w:type="gramStart"/>
+      <w:r>
+        <w:t>now</w:t>
+      </w:r>
+      <w:proofErr w:type="gramEnd"/>
+      <w:r>
+        <w:t xml:space="preserve"> the </w:t>
       </w:r>
       <w:proofErr w:type="spellStart"/>
       <w:r>
@@ -431,7 +580,15 @@
         <w:t xml:space="preserve"> meshes</w:t>
       </w:r>
       <w:r>
-        <w:t xml:space="preserve"> separately from the rendering part of the program. So it </w:t>
+        <w:t xml:space="preserve"> separately from the rendering part of the program. </w:t>
+      </w:r>
+      <w:proofErr w:type="gramStart"/>
+      <w:r>
+        <w:t>So</w:t>
+      </w:r>
+      <w:proofErr w:type="gramEnd"/>
+      <w:r>
+        <w:t xml:space="preserve"> it </w:t>
       </w:r>
       <w:r>
         <w:t>doesn</w:t>
@@ -452,8 +609,13 @@
       <w:r>
         <w:t xml:space="preserve">How are mesh parsing/loading </w:t>
       </w:r>
-      <w:r>
-        <w:t xml:space="preserve">meshes </w:t>
+      <w:proofErr w:type="gramStart"/>
+      <w:r>
+        <w:t>meshes</w:t>
+      </w:r>
+      <w:proofErr w:type="gramEnd"/>
+      <w:r>
+        <w:t xml:space="preserve"> </w:t>
       </w:r>
       <w:r>
         <w:t>optimized? Whenever a new mesh is parsed, the parser class (</w:t>
@@ -464,7 +626,15 @@
       </w:r>
       <w:proofErr w:type="spellEnd"/>
       <w:r>
-        <w:t xml:space="preserve"> in this case) will write the results of the parse to a binary file. We can then read the contents of that binary file when we want to load the same mesh again</w:t>
+        <w:t xml:space="preserve"> in this case) will write the results of the </w:t>
+      </w:r>
+      <w:proofErr w:type="gramStart"/>
+      <w:r>
+        <w:t>parse</w:t>
+      </w:r>
+      <w:proofErr w:type="gramEnd"/>
+      <w:r>
+        <w:t xml:space="preserve"> to a binary file. We can then read the contents of that binary file when we want to load the same mesh again</w:t>
       </w:r>
       <w:r>
         <w:t>. A</w:t>
@@ -586,13 +756,7 @@
         <w:t xml:space="preserve"> use them more and more the more managers I create.</w:t>
       </w:r>
       <w:r>
-        <w:t xml:space="preserve"> Better understanding of forward declaration when two classes have class variables of one another. </w:t>
-      </w:r>
-      <w:r>
-        <w:t xml:space="preserve">Better understanding of </w:t>
-      </w:r>
-      <w:r>
-        <w:t>when and when not to use global variables. Better understanding of the headaches that can come from trying to debug and step through threaded code. Writing and reading from binary files is so cool!</w:t>
+        <w:t xml:space="preserve"> Better understanding of forward declaration when two classes have class variables of one another. Better understanding of when and when not to use global variables. Better understanding of the headaches that can come from trying to debug and step through threaded code. Writing and reading from binary files is so cool!</w:t>
       </w:r>
     </w:p>
     <w:p>
@@ -616,7 +780,19 @@
     </w:p>
     <w:p>
       <w:r>
-        <w:t xml:space="preserve">For the coming 3 months, I want to get scene/level saving and loading in, that’s an integral feature. Lighting and physics of course, which we’ll have lectures on. I want to find time to do a proper refactoring and cleanup of </w:t>
+        <w:t xml:space="preserve">For the coming 3 months, I want to get scene/level saving and loading in, that’s an integral feature. Lighting and physics of course, which we’ll have lectures on. I want to find time to </w:t>
+      </w:r>
+      <w:r>
+        <w:lastRenderedPageBreak/>
+        <w:t xml:space="preserve">do a proper refactoring and </w:t>
+      </w:r>
+      <w:proofErr w:type="gramStart"/>
+      <w:r>
+        <w:t>cleanup</w:t>
+      </w:r>
+      <w:proofErr w:type="gramEnd"/>
+      <w:r>
+        <w:t xml:space="preserve"> of </w:t>
       </w:r>
       <w:r>
         <w:rPr>
@@ -647,13 +823,7 @@
       </w:r>
       <w:proofErr w:type="spellEnd"/>
       <w:r>
-        <w:t xml:space="preserve"> windows I have right now. Resizable rendering window, and </w:t>
-      </w:r>
-      <w:r>
-        <w:t xml:space="preserve">Resizable </w:t>
-      </w:r>
-      <w:r>
-        <w:t>Windows window. Gizmos is important to get in as well, for the user experience. Later maybe a play-mode as well, when basic gameplay can be made with the engine.</w:t>
+        <w:t xml:space="preserve"> windows I have right now. Resizable rendering window, and Resizable Windows window. Gizmos is important to get in as well, for the user experience. Later maybe a play-mode as well, when basic gameplay can be made with the engine.</w:t>
       </w:r>
     </w:p>
     <w:p/>
@@ -669,7 +839,6 @@
           <w:i/>
           <w:iCs/>
         </w:rPr>
-        <w:lastRenderedPageBreak/>
         <w:t xml:space="preserve">What managers mentioned would be relevant to my game engine? (see lecture or </w:t>
       </w:r>
       <w:proofErr w:type="spellStart"/>
@@ -751,7 +920,23 @@
           <w:i/>
           <w:iCs/>
         </w:rPr>
-        <w:t>-for caching loaded meshes and using cached meshes instead of loading new ones every time.</w:t>
+        <w:t xml:space="preserve">-for </w:t>
+      </w:r>
+      <w:proofErr w:type="gramStart"/>
+      <w:r>
+        <w:rPr>
+          <w:i/>
+          <w:iCs/>
+        </w:rPr>
+        <w:t>caching</w:t>
+      </w:r>
+      <w:proofErr w:type="gramEnd"/>
+      <w:r>
+        <w:rPr>
+          <w:i/>
+          <w:iCs/>
+        </w:rPr>
+        <w:t xml:space="preserve"> loaded meshes and using cached meshes instead of loading new ones every time.</w:t>
       </w:r>
     </w:p>
     <w:p>
@@ -853,6 +1038,7 @@
         <w:t xml:space="preserve">-keep track of which entities are registered for rendering (e.g. a </w:t>
       </w:r>
       <w:proofErr w:type="spellStart"/>
+      <w:proofErr w:type="gramStart"/>
       <w:r>
         <w:rPr>
           <w:i/>
@@ -861,6 +1047,7 @@
         <w:t>bool</w:t>
       </w:r>
       <w:proofErr w:type="spellEnd"/>
+      <w:proofErr w:type="gramEnd"/>
       <w:r>
         <w:rPr>
           <w:i/>
@@ -871,7 +1058,10 @@
     </w:p>
     <w:p>
       <w:r>
-        <w:t xml:space="preserve">- Shader manager, </w:t>
+        <w:t>++</w:t>
+      </w:r>
+      <w:r>
+        <w:t xml:space="preserve"> Shader manager, </w:t>
       </w:r>
     </w:p>
     <w:p>
@@ -908,6 +1098,7 @@
         </w:rPr>
       </w:pPr>
       <w:r>
+        <w:lastRenderedPageBreak/>
         <w:tab/>
       </w:r>
       <w:r>
@@ -975,7 +1166,6 @@
           <w:i/>
           <w:iCs/>
         </w:rPr>
-        <w:lastRenderedPageBreak/>
         <w:t xml:space="preserve">-FMOD or </w:t>
       </w:r>
       <w:proofErr w:type="spellStart"/>
@@ -1032,7 +1222,23 @@
           <w:i/>
           <w:iCs/>
         </w:rPr>
-        <w:t>-load and manager 3d animations for models or particles (requires better asset importing than just .obj, right? Since .obj doesn't support animations).</w:t>
+        <w:t xml:space="preserve">-load and manager </w:t>
+      </w:r>
+      <w:proofErr w:type="gramStart"/>
+      <w:r>
+        <w:rPr>
+          <w:i/>
+          <w:iCs/>
+        </w:rPr>
+        <w:t>3d</w:t>
+      </w:r>
+      <w:proofErr w:type="gramEnd"/>
+      <w:r>
+        <w:rPr>
+          <w:i/>
+          <w:iCs/>
+        </w:rPr>
+        <w:t xml:space="preserve"> animations for models or particles (requires better asset importing than just .obj, right? Since .obj doesn't support animations).</w:t>
       </w:r>
     </w:p>
     <w:p/>
@@ -1045,6 +1251,7 @@
           <w:szCs w:val="32"/>
         </w:rPr>
       </w:pPr>
+      <w:proofErr w:type="gramStart"/>
       <w:r>
         <w:rPr>
           <w:b/>
@@ -1052,7 +1259,17 @@
           <w:sz w:val="32"/>
           <w:szCs w:val="32"/>
         </w:rPr>
-        <w:t>Lower level singleton managers:</w:t>
+        <w:t>Lower level</w:t>
+      </w:r>
+      <w:proofErr w:type="gramEnd"/>
+      <w:r>
+        <w:rPr>
+          <w:b/>
+          <w:bCs/>
+          <w:sz w:val="32"/>
+          <w:szCs w:val="32"/>
+        </w:rPr>
+        <w:t xml:space="preserve"> singleton managers:</w:t>
       </w:r>
     </w:p>
     <w:p>
@@ -1212,39 +1429,6 @@
           <w:iCs/>
         </w:rPr>
         <w:t>-handle changing states if my application has several modes (e.g. edit mode, play mode and whatnot).</w:t>
-      </w:r>
-    </w:p>
-    <w:p/>
-    <w:p/>
-    <w:p/>
-    <w:p/>
-    <w:p/>
-    <w:p>
-      <w:r>
-        <w:t>Threading?</w:t>
-      </w:r>
-    </w:p>
-    <w:p>
-      <w:r>
-        <w:lastRenderedPageBreak/>
-        <w:t>How would I set up threads and messaging architecture? Or just do it on one thread and ensure all procedures are prompt and responsive? (re-write all my loading code to make sure it doesn't hang the program until it's done loading.)</w:t>
-      </w:r>
-    </w:p>
-    <w:p>
-      <w:r>
-        <w:t>Threading requires solid messaging architecture across threads, locking mutexes (?). Otherwise we risk writing to some data from two different location at the same time.</w:t>
-      </w:r>
-    </w:p>
-    <w:p/>
-    <w:p/>
-    <w:p>
-      <w:r>
-        <w:t>Messages:</w:t>
-      </w:r>
-    </w:p>
-    <w:p>
-      <w:r>
-        <w:t>How to handle messages between sub-systems in my game engine?</w:t>
       </w:r>
     </w:p>
     <w:sectPr>
@@ -1258,7 +1442,7 @@
 </file>
 
 <file path=word/numbering.xml><?xml version="1.0" encoding="utf-8"?>
-<w:numbering xmlns:wpc="http://schemas.microsoft.com/office/word/2010/wordprocessingCanvas" xmlns:cx="http://schemas.microsoft.com/office/drawing/2014/chartex" xmlns:cx1="http://schemas.microsoft.com/office/drawing/2015/9/8/chartex" xmlns:cx2="http://schemas.microsoft.com/office/drawing/2015/10/21/chartex" xmlns:cx3="http://schemas.microsoft.com/office/drawing/2016/5/9/chartex" xmlns:cx4="http://schemas.microsoft.com/office/drawing/2016/5/10/chartex" xmlns:cx5="http://schemas.microsoft.com/office/drawing/2016/5/11/chartex" xmlns:cx6="http://schemas.microsoft.com/office/drawing/2016/5/12/chartex" xmlns:cx7="http://schemas.microsoft.com/office/drawing/2016/5/13/chartex" xmlns:cx8="http://schemas.microsoft.com/office/drawing/2016/5/14/chartex" xmlns:mc="http://schemas.openxmlformats.org/markup-compatibility/2006" xmlns:aink="http://schemas.microsoft.com/office/drawing/2016/ink" xmlns:am3d="http://schemas.microsoft.com/office/drawing/2017/model3d" xmlns:o="urn:schemas-microsoft-com:office:office" xmlns:oel="http://schemas.microsoft.com/office/2019/extlst" xmlns:r="http://schemas.openxmlformats.org/officeDocument/2006/relationships" xmlns:m="http://schemas.openxmlformats.org/officeDocument/2006/math" xmlns:v="urn:schemas-microsoft-com:vml" xmlns:wp14="http://schemas.microsoft.com/office/word/2010/wordprocessingDrawing" xmlns:wp="http://schemas.openxmlformats.org/drawingml/2006/wordprocessingDrawing" xmlns:w10="urn:schemas-microsoft-com:office:word" xmlns:w="http://schemas.openxmlformats.org/wordprocessingml/2006/main" xmlns:w14="http://schemas.microsoft.com/office/word/2010/wordml" xmlns:w15="http://schemas.microsoft.com/office/word/2012/wordml" xmlns:w16cex="http://schemas.microsoft.com/office/word/2018/wordml/cex" xmlns:w16cid="http://schemas.microsoft.com/office/word/2016/wordml/cid" xmlns:w16="http://schemas.microsoft.com/office/word/2018/wordml" xmlns:w16du="http://schemas.microsoft.com/office/word/2023/wordml/word16du" xmlns:w16sdtdh="http://schemas.microsoft.com/office/word/2020/wordml/sdtdatahash" xmlns:w16se="http://schemas.microsoft.com/office/word/2015/wordml/symex" xmlns:wpg="http://schemas.microsoft.com/office/word/2010/wordprocessingGroup" xmlns:wpi="http://schemas.microsoft.com/office/word/2010/wordprocessingInk" xmlns:wne="http://schemas.microsoft.com/office/word/2006/wordml" xmlns:wps="http://schemas.microsoft.com/office/word/2010/wordprocessingShape" mc:Ignorable="w14 w15 w16se w16cid w16 w16cex w16sdtdh w16du wp14">
+<w:numbering xmlns:wpc="http://schemas.microsoft.com/office/word/2010/wordprocessingCanvas" xmlns:cx="http://schemas.microsoft.com/office/drawing/2014/chartex" xmlns:cx1="http://schemas.microsoft.com/office/drawing/2015/9/8/chartex" xmlns:cx2="http://schemas.microsoft.com/office/drawing/2015/10/21/chartex" xmlns:cx3="http://schemas.microsoft.com/office/drawing/2016/5/9/chartex" xmlns:cx4="http://schemas.microsoft.com/office/drawing/2016/5/10/chartex" xmlns:cx5="http://schemas.microsoft.com/office/drawing/2016/5/11/chartex" xmlns:cx6="http://schemas.microsoft.com/office/drawing/2016/5/12/chartex" xmlns:cx7="http://schemas.microsoft.com/office/drawing/2016/5/13/chartex" xmlns:cx8="http://schemas.microsoft.com/office/drawing/2016/5/14/chartex" xmlns:mc="http://schemas.openxmlformats.org/markup-compatibility/2006" xmlns:aink="http://schemas.microsoft.com/office/drawing/2016/ink" xmlns:am3d="http://schemas.microsoft.com/office/drawing/2017/model3d" xmlns:o="urn:schemas-microsoft-com:office:office" xmlns:oel="http://schemas.microsoft.com/office/2019/extlst" xmlns:r="http://schemas.openxmlformats.org/officeDocument/2006/relationships" xmlns:m="http://schemas.openxmlformats.org/officeDocument/2006/math" xmlns:v="urn:schemas-microsoft-com:vml" xmlns:wp14="http://schemas.microsoft.com/office/word/2010/wordprocessingDrawing" xmlns:wp="http://schemas.openxmlformats.org/drawingml/2006/wordprocessingDrawing" xmlns:w10="urn:schemas-microsoft-com:office:word" xmlns:w="http://schemas.openxmlformats.org/wordprocessingml/2006/main" xmlns:w14="http://schemas.microsoft.com/office/word/2010/wordml" xmlns:w15="http://schemas.microsoft.com/office/word/2012/wordml" xmlns:w16cex="http://schemas.microsoft.com/office/word/2018/wordml/cex" xmlns:w16cid="http://schemas.microsoft.com/office/word/2016/wordml/cid" xmlns:w16="http://schemas.microsoft.com/office/word/2018/wordml" xmlns:w16du="http://schemas.microsoft.com/office/word/2023/wordml/word16du" xmlns:w16sdtdh="http://schemas.microsoft.com/office/word/2020/wordml/sdtdatahash" xmlns:w16sdtfl="http://schemas.microsoft.com/office/word/2024/wordml/sdtformatlock" xmlns:w16se="http://schemas.microsoft.com/office/word/2015/wordml/symex" xmlns:wpg="http://schemas.microsoft.com/office/word/2010/wordprocessingGroup" xmlns:wpi="http://schemas.microsoft.com/office/word/2010/wordprocessingInk" xmlns:wne="http://schemas.microsoft.com/office/word/2006/wordml" xmlns:wps="http://schemas.microsoft.com/office/word/2010/wordprocessingShape" mc:Ignorable="w14 w15 w16se w16cid w16 w16cex w16sdtdh w16sdtfl w16du wp14">
   <w:abstractNum w:abstractNumId="0" w15:restartNumberingAfterBreak="0">
     <w:nsid w:val="79922E01"/>
     <w:multiLevelType w:val="hybridMultilevel"/>
@@ -1378,7 +1562,7 @@
 </file>
 
 <file path=word/styles.xml><?xml version="1.0" encoding="utf-8"?>
-<w:styles xmlns:mc="http://schemas.openxmlformats.org/markup-compatibility/2006" xmlns:r="http://schemas.openxmlformats.org/officeDocument/2006/relationships" xmlns:w="http://schemas.openxmlformats.org/wordprocessingml/2006/main" xmlns:w14="http://schemas.microsoft.com/office/word/2010/wordml" xmlns:w15="http://schemas.microsoft.com/office/word/2012/wordml" xmlns:w16cex="http://schemas.microsoft.com/office/word/2018/wordml/cex" xmlns:w16cid="http://schemas.microsoft.com/office/word/2016/wordml/cid" xmlns:w16="http://schemas.microsoft.com/office/word/2018/wordml" xmlns:w16du="http://schemas.microsoft.com/office/word/2023/wordml/word16du" xmlns:w16sdtdh="http://schemas.microsoft.com/office/word/2020/wordml/sdtdatahash" xmlns:w16se="http://schemas.microsoft.com/office/word/2015/wordml/symex" mc:Ignorable="w14 w15 w16se w16cid w16 w16cex w16sdtdh w16du">
+<w:styles xmlns:mc="http://schemas.openxmlformats.org/markup-compatibility/2006" xmlns:r="http://schemas.openxmlformats.org/officeDocument/2006/relationships" xmlns:w="http://schemas.openxmlformats.org/wordprocessingml/2006/main" xmlns:w14="http://schemas.microsoft.com/office/word/2010/wordml" xmlns:w15="http://schemas.microsoft.com/office/word/2012/wordml" xmlns:w16cex="http://schemas.microsoft.com/office/word/2018/wordml/cex" xmlns:w16cid="http://schemas.microsoft.com/office/word/2016/wordml/cid" xmlns:w16="http://schemas.microsoft.com/office/word/2018/wordml" xmlns:w16du="http://schemas.microsoft.com/office/word/2023/wordml/word16du" xmlns:w16sdtdh="http://schemas.microsoft.com/office/word/2020/wordml/sdtdatahash" xmlns:w16sdtfl="http://schemas.microsoft.com/office/word/2024/wordml/sdtformatlock" xmlns:w16se="http://schemas.microsoft.com/office/word/2015/wordml/symex" mc:Ignorable="w14 w15 w16se w16cid w16 w16cex w16sdtdh w16sdtfl w16du">
   <w:docDefaults>
     <w:rPrDefault>
       <w:rPr>

</xml_diff>

<commit_message>
[OGLEngine] did some error fixing regarding adding and removing colliders before doing the final evaluation with Martin Andersson. also updated G Requirements Check.txt and Game engine architecture document.docx. removed LightManager.txt and Game engine architecture document.txt.
</commit_message>
<xml_diff>
--- a/OGLEngine/Game engine architecture document.docx
+++ b/OGLEngine/Game engine architecture document.docx
@@ -81,15 +81,7 @@
       </w:r>
       <w:proofErr w:type="spellEnd"/>
       <w:r>
-        <w:t xml:space="preserve"> can have Components as well. I’m trying to make a system </w:t>
-      </w:r>
-      <w:proofErr w:type="gramStart"/>
-      <w:r>
-        <w:t>similar to</w:t>
-      </w:r>
-      <w:proofErr w:type="gramEnd"/>
-      <w:r>
-        <w:t xml:space="preserve"> Unity’s </w:t>
+        <w:t xml:space="preserve"> can have Components as well. I’m trying to make a system similar to Unity’s </w:t>
       </w:r>
       <w:proofErr w:type="spellStart"/>
       <w:r>
@@ -163,15 +155,7 @@
       </w:r>
       <w:proofErr w:type="spellEnd"/>
       <w:r>
-        <w:t xml:space="preserve">, </w:t>
-      </w:r>
-      <w:proofErr w:type="gramStart"/>
-      <w:r>
-        <w:t>singleton</w:t>
-      </w:r>
-      <w:proofErr w:type="gramEnd"/>
-      <w:r>
-        <w:t xml:space="preserve">, has a list of meshes that have been loaded and cached. Has functions for loading a new mesh as well as messaging functions like </w:t>
+        <w:t xml:space="preserve">, singleton, has a list of meshes that have been loaded and cached. Has functions for loading a new mesh as well as messaging functions like </w:t>
       </w:r>
       <w:proofErr w:type="spellStart"/>
       <w:r>
@@ -198,17 +182,12 @@
         <w:t xml:space="preserve"> processes messages on its own threaded context, it can for example call </w:t>
       </w:r>
       <w:proofErr w:type="spellStart"/>
-      <w:proofErr w:type="gramStart"/>
       <w:r>
         <w:t>LoadMesh</w:t>
       </w:r>
       <w:proofErr w:type="spellEnd"/>
       <w:r>
-        <w:t>(</w:t>
-      </w:r>
-      <w:proofErr w:type="gramEnd"/>
-      <w:r>
-        <w:t>) there as well</w:t>
+        <w:t>() there as well</w:t>
       </w:r>
       <w:r>
         <w:t xml:space="preserve"> if it receives a message telling it to do so, meaning that the mesh will be loaded in that same thread!</w:t>
@@ -298,15 +277,7 @@
         <w:t>Graphics class</w:t>
       </w:r>
       <w:r>
-        <w:t xml:space="preserve"> calls </w:t>
-      </w:r>
-      <w:proofErr w:type="gramStart"/>
-      <w:r>
-        <w:t>Update(</w:t>
-      </w:r>
-      <w:proofErr w:type="gramEnd"/>
-      <w:r>
-        <w:t xml:space="preserve">) on all </w:t>
+        <w:t xml:space="preserve"> calls Update() on all </w:t>
       </w:r>
       <w:proofErr w:type="spellStart"/>
       <w:r>
@@ -314,31 +285,21 @@
       </w:r>
       <w:proofErr w:type="spellEnd"/>
       <w:r>
-        <w:t xml:space="preserve"> (maybe I should move this to Engine). Graphics does the necessary OpenGL stuff to render, like clearing buffers and whatnot. I’ve also put </w:t>
-      </w:r>
-      <w:proofErr w:type="gramStart"/>
-      <w:r>
-        <w:t xml:space="preserve">the </w:t>
+        <w:t xml:space="preserve"> (maybe I should move this to Engine). Graphics does the necessary OpenGL stuff to render, like clearing buffers and whatnot. I’ve also put the </w:t>
       </w:r>
       <w:r>
         <w:t>function</w:t>
       </w:r>
-      <w:proofErr w:type="gramEnd"/>
       <w:r>
         <w:t xml:space="preserve"> </w:t>
       </w:r>
       <w:proofErr w:type="spellStart"/>
-      <w:proofErr w:type="gramStart"/>
       <w:r>
         <w:t>EscapeToCloseWindow</w:t>
       </w:r>
       <w:proofErr w:type="spellEnd"/>
       <w:r>
-        <w:t>(</w:t>
-      </w:r>
-      <w:proofErr w:type="gramEnd"/>
-      <w:r>
-        <w:t xml:space="preserve">) here, which </w:t>
+        <w:t xml:space="preserve">() here, which </w:t>
       </w:r>
       <w:r>
         <w:t xml:space="preserve">means </w:t>
@@ -362,15 +323,7 @@
         <w:t xml:space="preserve"> and exit the program</w:t>
       </w:r>
       <w:r>
-        <w:t xml:space="preserve">. I should probably also make </w:t>
-      </w:r>
-      <w:proofErr w:type="gramStart"/>
-      <w:r>
-        <w:t>this a</w:t>
-      </w:r>
-      <w:proofErr w:type="gramEnd"/>
-      <w:r>
-        <w:t xml:space="preserve"> singleton in the future.</w:t>
+        <w:t>. I should probably also make this a singleton in the future.</w:t>
       </w:r>
     </w:p>
     <w:p>
@@ -441,13 +394,6 @@
           <w:numId w:val="1"/>
         </w:numPr>
       </w:pPr>
-      <w:r>
-        <w:rPr>
-          <w:b/>
-          <w:bCs/>
-        </w:rPr>
-        <w:t xml:space="preserve">++ </w:t>
-      </w:r>
       <w:proofErr w:type="spellStart"/>
       <w:r>
         <w:rPr>
@@ -484,20 +430,13 @@
           <w:numId w:val="1"/>
         </w:numPr>
       </w:pPr>
+      <w:proofErr w:type="spellStart"/>
       <w:r>
         <w:rPr>
           <w:b/>
           <w:bCs/>
         </w:rPr>
         <w:lastRenderedPageBreak/>
-        <w:t xml:space="preserve">++ </w:t>
-      </w:r>
-      <w:proofErr w:type="spellStart"/>
-      <w:r>
-        <w:rPr>
-          <w:b/>
-          <w:bCs/>
-        </w:rPr>
         <w:t>MemoryCheckManager</w:t>
       </w:r>
       <w:proofErr w:type="spellEnd"/>
@@ -526,6 +465,78 @@
       <w:proofErr w:type="spellEnd"/>
       <w:r>
         <w:t xml:space="preserve"> with the results of the check-functions.</w:t>
+      </w:r>
+    </w:p>
+    <w:p>
+      <w:pPr>
+        <w:pStyle w:val="ListParagraph"/>
+        <w:numPr>
+          <w:ilvl w:val="0"/>
+          <w:numId w:val="1"/>
+        </w:numPr>
+      </w:pPr>
+      <w:proofErr w:type="spellStart"/>
+      <w:r>
+        <w:rPr>
+          <w:b/>
+          <w:bCs/>
+        </w:rPr>
+        <w:t>LightManager</w:t>
+      </w:r>
+      <w:proofErr w:type="spellEnd"/>
+      <w:r>
+        <w:rPr>
+          <w:b/>
+          <w:bCs/>
+        </w:rPr>
+        <w:t xml:space="preserve">, </w:t>
+      </w:r>
+      <w:r>
+        <w:t>handles adding and deleting of different light types. Keeps track of how many lights of each type exist in the scene.</w:t>
+      </w:r>
+    </w:p>
+    <w:p>
+      <w:pPr>
+        <w:pStyle w:val="ListParagraph"/>
+        <w:numPr>
+          <w:ilvl w:val="0"/>
+          <w:numId w:val="1"/>
+        </w:numPr>
+      </w:pPr>
+      <w:proofErr w:type="spellStart"/>
+      <w:r>
+        <w:rPr>
+          <w:b/>
+          <w:bCs/>
+        </w:rPr>
+        <w:t>CollisionManager</w:t>
+      </w:r>
+      <w:proofErr w:type="spellEnd"/>
+      <w:r>
+        <w:rPr>
+          <w:b/>
+          <w:bCs/>
+        </w:rPr>
+        <w:t xml:space="preserve">, </w:t>
+      </w:r>
+      <w:r>
+        <w:t xml:space="preserve">does intersection/collision testing as well as collision responses when </w:t>
+      </w:r>
+      <w:proofErr w:type="spellStart"/>
+      <w:r>
+        <w:t>rigidbody</w:t>
+      </w:r>
+      <w:proofErr w:type="spellEnd"/>
+      <w:r>
+        <w:t xml:space="preserve"> components exist on the same </w:t>
+      </w:r>
+      <w:proofErr w:type="spellStart"/>
+      <w:r>
+        <w:t>gameobject</w:t>
+      </w:r>
+      <w:proofErr w:type="spellEnd"/>
+      <w:r>
+        <w:t xml:space="preserve"> as the collider components.</w:t>
       </w:r>
     </w:p>
     <w:p>
@@ -558,15 +569,7 @@
     </w:p>
     <w:p>
       <w:r>
-        <w:t xml:space="preserve">Right </w:t>
-      </w:r>
-      <w:proofErr w:type="gramStart"/>
-      <w:r>
-        <w:t>now</w:t>
-      </w:r>
-      <w:proofErr w:type="gramEnd"/>
-      <w:r>
-        <w:t xml:space="preserve"> the </w:t>
+        <w:t xml:space="preserve">Right now the </w:t>
       </w:r>
       <w:proofErr w:type="spellStart"/>
       <w:r>
@@ -580,15 +583,7 @@
         <w:t xml:space="preserve"> meshes</w:t>
       </w:r>
       <w:r>
-        <w:t xml:space="preserve"> separately from the rendering part of the program. </w:t>
-      </w:r>
-      <w:proofErr w:type="gramStart"/>
-      <w:r>
-        <w:t>So</w:t>
-      </w:r>
-      <w:proofErr w:type="gramEnd"/>
-      <w:r>
-        <w:t xml:space="preserve"> it </w:t>
+        <w:t xml:space="preserve"> separately from the rendering part of the program. So it </w:t>
       </w:r>
       <w:r>
         <w:t>doesn</w:t>
@@ -609,13 +604,8 @@
       <w:r>
         <w:t xml:space="preserve">How are mesh parsing/loading </w:t>
       </w:r>
-      <w:proofErr w:type="gramStart"/>
-      <w:r>
-        <w:t>meshes</w:t>
-      </w:r>
-      <w:proofErr w:type="gramEnd"/>
-      <w:r>
-        <w:t xml:space="preserve"> </w:t>
+      <w:r>
+        <w:t xml:space="preserve">meshes </w:t>
       </w:r>
       <w:r>
         <w:t>optimized? Whenever a new mesh is parsed, the parser class (</w:t>
@@ -626,15 +616,7 @@
       </w:r>
       <w:proofErr w:type="spellEnd"/>
       <w:r>
-        <w:t xml:space="preserve"> in this case) will write the results of the </w:t>
-      </w:r>
-      <w:proofErr w:type="gramStart"/>
-      <w:r>
-        <w:t>parse</w:t>
-      </w:r>
-      <w:proofErr w:type="gramEnd"/>
-      <w:r>
-        <w:t xml:space="preserve"> to a binary file. We can then read the contents of that binary file when we want to load the same mesh again</w:t>
+        <w:t xml:space="preserve"> in this case) will write the results of the parse to a binary file. We can then read the contents of that binary file when we want to load the same mesh again</w:t>
       </w:r>
       <w:r>
         <w:t>. A</w:t>
@@ -756,7 +738,11 @@
         <w:t xml:space="preserve"> use them more and more the more managers I create.</w:t>
       </w:r>
       <w:r>
-        <w:t xml:space="preserve"> Better understanding of forward declaration when two classes have class variables of one another. Better understanding of when and when not to use global variables. Better understanding of the headaches that can come from trying to debug and step through threaded code. Writing and reading from binary files is so cool!</w:t>
+        <w:t xml:space="preserve"> Better understanding of forward declaration when two classes have class variables of one another. Better understanding of when and when not to use global variables. Better </w:t>
+      </w:r>
+      <w:r>
+        <w:lastRenderedPageBreak/>
+        <w:t>understanding of the headaches that can come from trying to debug and step through threaded code. Writing and reading from binary files is so cool!</w:t>
       </w:r>
     </w:p>
     <w:p>
@@ -780,19 +766,13 @@
     </w:p>
     <w:p>
       <w:r>
-        <w:t xml:space="preserve">For the coming 3 months, I want to get scene/level saving and loading in, that’s an integral feature. Lighting and physics of course, which we’ll have lectures on. I want to find time to </w:t>
-      </w:r>
-      <w:r>
-        <w:lastRenderedPageBreak/>
-        <w:t xml:space="preserve">do a proper refactoring and </w:t>
-      </w:r>
-      <w:proofErr w:type="gramStart"/>
-      <w:r>
-        <w:t>cleanup</w:t>
-      </w:r>
-      <w:proofErr w:type="gramEnd"/>
-      <w:r>
-        <w:t xml:space="preserve"> of </w:t>
+        <w:t>For the coming 3 months, I want to get scene/level saving and loading in, that’s an integral feature. Lighting and physics of course, which we’ll have lectures on</w:t>
+      </w:r>
+      <w:r>
+        <w:t xml:space="preserve"> (EDIT: we’ve done this now, it was fun)</w:t>
+      </w:r>
+      <w:r>
+        <w:t xml:space="preserve">. I want to find time to do a proper refactoring and cleanup of </w:t>
       </w:r>
       <w:r>
         <w:rPr>
@@ -920,23 +900,7 @@
           <w:i/>
           <w:iCs/>
         </w:rPr>
-        <w:t xml:space="preserve">-for </w:t>
-      </w:r>
-      <w:proofErr w:type="gramStart"/>
-      <w:r>
-        <w:rPr>
-          <w:i/>
-          <w:iCs/>
-        </w:rPr>
-        <w:t>caching</w:t>
-      </w:r>
-      <w:proofErr w:type="gramEnd"/>
-      <w:r>
-        <w:rPr>
-          <w:i/>
-          <w:iCs/>
-        </w:rPr>
-        <w:t xml:space="preserve"> loaded meshes and using cached meshes instead of loading new ones every time.</w:t>
+        <w:t>-for caching loaded meshes and using cached meshes instead of loading new ones every time.</w:t>
       </w:r>
     </w:p>
     <w:p>
@@ -1038,7 +1002,6 @@
         <w:t xml:space="preserve">-keep track of which entities are registered for rendering (e.g. a </w:t>
       </w:r>
       <w:proofErr w:type="spellStart"/>
-      <w:proofErr w:type="gramStart"/>
       <w:r>
         <w:rPr>
           <w:i/>
@@ -1047,7 +1010,6 @@
         <w:t>bool</w:t>
       </w:r>
       <w:proofErr w:type="spellEnd"/>
-      <w:proofErr w:type="gramEnd"/>
       <w:r>
         <w:rPr>
           <w:i/>
@@ -1058,10 +1020,13 @@
     </w:p>
     <w:p>
       <w:r>
-        <w:t>++</w:t>
-      </w:r>
-      <w:r>
-        <w:t xml:space="preserve"> Shader manager, </w:t>
+        <w:t>+</w:t>
+      </w:r>
+      <w:r>
+        <w:t xml:space="preserve"> </w:t>
+      </w:r>
+      <w:r>
+        <w:t xml:space="preserve">Shader manager, </w:t>
       </w:r>
     </w:p>
     <w:p>
@@ -1077,6 +1042,7 @@
           <w:i/>
           <w:iCs/>
         </w:rPr>
+        <w:lastRenderedPageBreak/>
         <w:t>-keep track of loaded shaders, assist in loading shaders, recompiling shaders if needed, OS/platform specific shader selection.</w:t>
       </w:r>
     </w:p>
@@ -1098,7 +1064,6 @@
         </w:rPr>
       </w:pPr>
       <w:r>
-        <w:lastRenderedPageBreak/>
         <w:tab/>
       </w:r>
       <w:r>
@@ -1222,23 +1187,7 @@
           <w:i/>
           <w:iCs/>
         </w:rPr>
-        <w:t xml:space="preserve">-load and manager </w:t>
-      </w:r>
-      <w:proofErr w:type="gramStart"/>
-      <w:r>
-        <w:rPr>
-          <w:i/>
-          <w:iCs/>
-        </w:rPr>
-        <w:t>3d</w:t>
-      </w:r>
-      <w:proofErr w:type="gramEnd"/>
-      <w:r>
-        <w:rPr>
-          <w:i/>
-          <w:iCs/>
-        </w:rPr>
-        <w:t xml:space="preserve"> animations for models or particles (requires better asset importing than just .obj, right? Since .obj doesn't support animations).</w:t>
+        <w:t>-load and manager 3d animations for models or particles (requires better asset importing than just .obj, right? Since .obj doesn't support animations).</w:t>
       </w:r>
     </w:p>
     <w:p/>
@@ -1251,7 +1200,6 @@
           <w:szCs w:val="32"/>
         </w:rPr>
       </w:pPr>
-      <w:proofErr w:type="gramStart"/>
       <w:r>
         <w:rPr>
           <w:b/>
@@ -1259,17 +1207,7 @@
           <w:sz w:val="32"/>
           <w:szCs w:val="32"/>
         </w:rPr>
-        <w:t>Lower level</w:t>
-      </w:r>
-      <w:proofErr w:type="gramEnd"/>
-      <w:r>
-        <w:rPr>
-          <w:b/>
-          <w:bCs/>
-          <w:sz w:val="32"/>
-          <w:szCs w:val="32"/>
-        </w:rPr>
-        <w:t xml:space="preserve"> singleton managers:</w:t>
+        <w:t>Lower level singleton managers:</w:t>
       </w:r>
     </w:p>
     <w:p>
@@ -1428,6 +1366,7 @@
           <w:i/>
           <w:iCs/>
         </w:rPr>
+        <w:lastRenderedPageBreak/>
         <w:t>-handle changing states if my application has several modes (e.g. edit mode, play mode and whatnot).</w:t>
       </w:r>
     </w:p>

</xml_diff>